<commit_message>
Add info on using annotation in the browser image and replaying saved images from a match
</commit_message>
<xml_diff>
--- a/docs/VisionSpecialist4276.docx
+++ b/docs/VisionSpecialist4276.docx
@@ -4,6 +4,12 @@
   <w:body>
     <w:sdt>
       <w:sdtPr>
+        <w:rPr>
+          <w:rFonts w:asciiTheme="minorHAnsi" w:eastAsiaTheme="minorHAnsi" w:hAnsiTheme="minorHAnsi" w:cstheme="minorBidi"/>
+          <w:color w:val="auto"/>
+          <w:sz w:val="22"/>
+          <w:szCs w:val="22"/>
+        </w:rPr>
         <w:id w:val="-1772001357"/>
         <w:docPartObj>
           <w:docPartGallery w:val="Table of Contents"/>
@@ -12,13 +18,9 @@
       </w:sdtPr>
       <w:sdtEndPr>
         <w:rPr>
-          <w:rFonts w:asciiTheme="minorHAnsi" w:eastAsiaTheme="minorHAnsi" w:hAnsiTheme="minorHAnsi" w:cstheme="minorBidi"/>
           <w:b/>
           <w:bCs/>
           <w:noProof/>
-          <w:color w:val="auto"/>
-          <w:sz w:val="22"/>
-          <w:szCs w:val="22"/>
         </w:rPr>
       </w:sdtEndPr>
       <w:sdtContent>
@@ -34,7 +36,7 @@
           <w:pPr>
             <w:pStyle w:val="TOC1"/>
             <w:tabs>
-              <w:tab w:val="right" w:leader="dot" w:pos="9350"/>
+              <w:tab w:val="right" w:leader="dot" w:pos="10790"/>
             </w:tabs>
             <w:rPr>
               <w:rFonts w:eastAsiaTheme="minorEastAsia"/>
@@ -65,7 +67,7 @@
             </w:rPr>
             <w:fldChar w:fldCharType="separate"/>
           </w:r>
-          <w:hyperlink w:anchor="_Toc6148233" w:history="1">
+          <w:hyperlink w:anchor="_Toc6154022" w:history="1">
             <w:r>
               <w:rPr>
                 <w:rStyle w:val="Hyperlink"/>
@@ -92,7 +94,7 @@
                 <w:noProof/>
                 <w:webHidden/>
               </w:rPr>
-              <w:instrText xml:space="preserve"> PAGEREF _Toc6148233 \h </w:instrText>
+              <w:instrText xml:space="preserve"> PAGEREF _Toc6154022 \h </w:instrText>
             </w:r>
             <w:r>
               <w:rPr>
@@ -127,14 +129,14 @@
           <w:pPr>
             <w:pStyle w:val="TOC1"/>
             <w:tabs>
-              <w:tab w:val="right" w:leader="dot" w:pos="9350"/>
+              <w:tab w:val="right" w:leader="dot" w:pos="10790"/>
             </w:tabs>
             <w:rPr>
               <w:rFonts w:eastAsiaTheme="minorEastAsia"/>
               <w:noProof/>
             </w:rPr>
           </w:pPr>
-          <w:hyperlink w:anchor="_Toc6148234" w:history="1">
+          <w:hyperlink w:anchor="_Toc6154023" w:history="1">
             <w:r>
               <w:rPr>
                 <w:rStyle w:val="Hyperlink"/>
@@ -161,7 +163,7 @@
                 <w:noProof/>
                 <w:webHidden/>
               </w:rPr>
-              <w:instrText xml:space="preserve"> PAGEREF _Toc6148234 \h </w:instrText>
+              <w:instrText xml:space="preserve"> PAGEREF _Toc6154023 \h </w:instrText>
             </w:r>
             <w:r>
               <w:rPr>
@@ -181,7 +183,7 @@
                 <w:noProof/>
                 <w:webHidden/>
               </w:rPr>
-              <w:t>3</w:t>
+              <w:t>2</w:t>
             </w:r>
             <w:r>
               <w:rPr>
@@ -196,14 +198,14 @@
           <w:pPr>
             <w:pStyle w:val="TOC1"/>
             <w:tabs>
-              <w:tab w:val="right" w:leader="dot" w:pos="9350"/>
+              <w:tab w:val="right" w:leader="dot" w:pos="10790"/>
             </w:tabs>
             <w:rPr>
               <w:rFonts w:eastAsiaTheme="minorEastAsia"/>
               <w:noProof/>
             </w:rPr>
           </w:pPr>
-          <w:hyperlink w:anchor="_Toc6148235" w:history="1">
+          <w:hyperlink w:anchor="_Toc6154024" w:history="1">
             <w:r>
               <w:rPr>
                 <w:rStyle w:val="Hyperlink"/>
@@ -230,7 +232,7 @@
                 <w:noProof/>
                 <w:webHidden/>
               </w:rPr>
-              <w:instrText xml:space="preserve"> PAGEREF _Toc6148235 \h </w:instrText>
+              <w:instrText xml:space="preserve"> PAGEREF _Toc6154024 \h </w:instrText>
             </w:r>
             <w:r>
               <w:rPr>
@@ -250,7 +252,7 @@
                 <w:noProof/>
                 <w:webHidden/>
               </w:rPr>
-              <w:t>4</w:t>
+              <w:t>3</w:t>
             </w:r>
             <w:r>
               <w:rPr>
@@ -265,14 +267,14 @@
           <w:pPr>
             <w:pStyle w:val="TOC1"/>
             <w:tabs>
-              <w:tab w:val="right" w:leader="dot" w:pos="9350"/>
+              <w:tab w:val="right" w:leader="dot" w:pos="10790"/>
             </w:tabs>
             <w:rPr>
               <w:rFonts w:eastAsiaTheme="minorEastAsia"/>
               <w:noProof/>
             </w:rPr>
           </w:pPr>
-          <w:hyperlink w:anchor="_Toc6148236" w:history="1">
+          <w:hyperlink w:anchor="_Toc6154025" w:history="1">
             <w:r>
               <w:rPr>
                 <w:rStyle w:val="Hyperlink"/>
@@ -299,7 +301,7 @@
                 <w:noProof/>
                 <w:webHidden/>
               </w:rPr>
-              <w:instrText xml:space="preserve"> PAGEREF _Toc6148236 \h </w:instrText>
+              <w:instrText xml:space="preserve"> PAGEREF _Toc6154025 \h </w:instrText>
             </w:r>
             <w:r>
               <w:rPr>
@@ -319,7 +321,7 @@
                 <w:noProof/>
                 <w:webHidden/>
               </w:rPr>
-              <w:t>5</w:t>
+              <w:t>4</w:t>
             </w:r>
             <w:r>
               <w:rPr>
@@ -334,14 +336,14 @@
           <w:pPr>
             <w:pStyle w:val="TOC1"/>
             <w:tabs>
-              <w:tab w:val="right" w:leader="dot" w:pos="9350"/>
+              <w:tab w:val="right" w:leader="dot" w:pos="10790"/>
             </w:tabs>
             <w:rPr>
               <w:rFonts w:eastAsiaTheme="minorEastAsia"/>
               <w:noProof/>
             </w:rPr>
           </w:pPr>
-          <w:hyperlink w:anchor="_Toc6148237" w:history="1">
+          <w:hyperlink w:anchor="_Toc6154026" w:history="1">
             <w:r>
               <w:rPr>
                 <w:rStyle w:val="Hyperlink"/>
@@ -368,7 +370,7 @@
                 <w:noProof/>
                 <w:webHidden/>
               </w:rPr>
-              <w:instrText xml:space="preserve"> PAGEREF _Toc6148237 \h </w:instrText>
+              <w:instrText xml:space="preserve"> PAGEREF _Toc6154026 \h </w:instrText>
             </w:r>
             <w:r>
               <w:rPr>
@@ -388,7 +390,7 @@
                 <w:noProof/>
                 <w:webHidden/>
               </w:rPr>
-              <w:t>6</w:t>
+              <w:t>5</w:t>
             </w:r>
             <w:r>
               <w:rPr>
@@ -403,14 +405,14 @@
           <w:pPr>
             <w:pStyle w:val="TOC1"/>
             <w:tabs>
-              <w:tab w:val="right" w:leader="dot" w:pos="9350"/>
+              <w:tab w:val="right" w:leader="dot" w:pos="10790"/>
             </w:tabs>
             <w:rPr>
               <w:rFonts w:eastAsiaTheme="minorEastAsia"/>
               <w:noProof/>
             </w:rPr>
           </w:pPr>
-          <w:hyperlink w:anchor="_Toc6148238" w:history="1">
+          <w:hyperlink w:anchor="_Toc6154027" w:history="1">
             <w:r>
               <w:rPr>
                 <w:rStyle w:val="Hyperlink"/>
@@ -437,7 +439,7 @@
                 <w:noProof/>
                 <w:webHidden/>
               </w:rPr>
-              <w:instrText xml:space="preserve"> PAGEREF _Toc6148238 \h </w:instrText>
+              <w:instrText xml:space="preserve"> PAGEREF _Toc6154027 \h </w:instrText>
             </w:r>
             <w:r>
               <w:rPr>
@@ -457,7 +459,7 @@
                 <w:noProof/>
                 <w:webHidden/>
               </w:rPr>
-              <w:t>7</w:t>
+              <w:t>6</w:t>
             </w:r>
             <w:r>
               <w:rPr>
@@ -472,14 +474,14 @@
           <w:pPr>
             <w:pStyle w:val="TOC1"/>
             <w:tabs>
-              <w:tab w:val="right" w:leader="dot" w:pos="9350"/>
+              <w:tab w:val="right" w:leader="dot" w:pos="10790"/>
             </w:tabs>
             <w:rPr>
               <w:rFonts w:eastAsiaTheme="minorEastAsia"/>
               <w:noProof/>
             </w:rPr>
           </w:pPr>
-          <w:hyperlink w:anchor="_Toc6148239" w:history="1">
+          <w:hyperlink w:anchor="_Toc6154028" w:history="1">
             <w:r>
               <w:rPr>
                 <w:rStyle w:val="Hyperlink"/>
@@ -506,7 +508,7 @@
                 <w:noProof/>
                 <w:webHidden/>
               </w:rPr>
-              <w:instrText xml:space="preserve"> PAGEREF _Toc6148239 \h </w:instrText>
+              <w:instrText xml:space="preserve"> PAGEREF _Toc6154028 \h </w:instrText>
             </w:r>
             <w:r>
               <w:rPr>
@@ -526,7 +528,145 @@
                 <w:noProof/>
                 <w:webHidden/>
               </w:rPr>
+              <w:t>7</w:t>
+            </w:r>
+            <w:r>
+              <w:rPr>
+                <w:noProof/>
+                <w:webHidden/>
+              </w:rPr>
+              <w:fldChar w:fldCharType="end"/>
+            </w:r>
+          </w:hyperlink>
+        </w:p>
+        <w:p>
+          <w:pPr>
+            <w:pStyle w:val="TOC1"/>
+            <w:tabs>
+              <w:tab w:val="right" w:leader="dot" w:pos="10790"/>
+            </w:tabs>
+            <w:rPr>
+              <w:rFonts w:eastAsiaTheme="minorEastAsia"/>
+              <w:noProof/>
+            </w:rPr>
+          </w:pPr>
+          <w:hyperlink w:anchor="_Toc6154029" w:history="1">
+            <w:r>
+              <w:rPr>
+                <w:rStyle w:val="Hyperlink"/>
+                <w:noProof/>
+              </w:rPr>
+              <w:t>Use Debug Annotation in the Browser Image</w:t>
+            </w:r>
+            <w:r>
+              <w:rPr>
+                <w:noProof/>
+                <w:webHidden/>
+              </w:rPr>
+              <w:tab/>
+            </w:r>
+            <w:r>
+              <w:rPr>
+                <w:noProof/>
+                <w:webHidden/>
+              </w:rPr>
+              <w:fldChar w:fldCharType="begin"/>
+            </w:r>
+            <w:r>
+              <w:rPr>
+                <w:noProof/>
+                <w:webHidden/>
+              </w:rPr>
+              <w:instrText xml:space="preserve"> PAGEREF _Toc6154029 \h </w:instrText>
+            </w:r>
+            <w:r>
+              <w:rPr>
+                <w:noProof/>
+                <w:webHidden/>
+              </w:rPr>
+            </w:r>
+            <w:r>
+              <w:rPr>
+                <w:noProof/>
+                <w:webHidden/>
+              </w:rPr>
+              <w:fldChar w:fldCharType="separate"/>
+            </w:r>
+            <w:r>
+              <w:rPr>
+                <w:noProof/>
+                <w:webHidden/>
+              </w:rPr>
               <w:t>8</w:t>
+            </w:r>
+            <w:r>
+              <w:rPr>
+                <w:noProof/>
+                <w:webHidden/>
+              </w:rPr>
+              <w:fldChar w:fldCharType="end"/>
+            </w:r>
+          </w:hyperlink>
+        </w:p>
+        <w:p>
+          <w:pPr>
+            <w:pStyle w:val="TOC1"/>
+            <w:tabs>
+              <w:tab w:val="right" w:leader="dot" w:pos="10790"/>
+            </w:tabs>
+            <w:rPr>
+              <w:rFonts w:eastAsiaTheme="minorEastAsia"/>
+              <w:noProof/>
+            </w:rPr>
+          </w:pPr>
+          <w:hyperlink w:anchor="_Toc6154030" w:history="1">
+            <w:r>
+              <w:rPr>
+                <w:rStyle w:val="Hyperlink"/>
+                <w:noProof/>
+              </w:rPr>
+              <w:t>Replay a Match using saved sample images</w:t>
+            </w:r>
+            <w:r>
+              <w:rPr>
+                <w:noProof/>
+                <w:webHidden/>
+              </w:rPr>
+              <w:tab/>
+            </w:r>
+            <w:r>
+              <w:rPr>
+                <w:noProof/>
+                <w:webHidden/>
+              </w:rPr>
+              <w:fldChar w:fldCharType="begin"/>
+            </w:r>
+            <w:r>
+              <w:rPr>
+                <w:noProof/>
+                <w:webHidden/>
+              </w:rPr>
+              <w:instrText xml:space="preserve"> PAGEREF _Toc6154030 \h </w:instrText>
+            </w:r>
+            <w:r>
+              <w:rPr>
+                <w:noProof/>
+                <w:webHidden/>
+              </w:rPr>
+            </w:r>
+            <w:r>
+              <w:rPr>
+                <w:noProof/>
+                <w:webHidden/>
+              </w:rPr>
+              <w:fldChar w:fldCharType="separate"/>
+            </w:r>
+            <w:r>
+              <w:rPr>
+                <w:noProof/>
+                <w:webHidden/>
+              </w:rPr>
+              <w:t>9</w:t>
             </w:r>
             <w:r>
               <w:rPr>
@@ -547,8 +687,6 @@
             <w:fldChar w:fldCharType="end"/>
           </w:r>
         </w:p>
-        <w:bookmarkStart w:id="0" w:name="_GoBack" w:displacedByCustomXml="next"/>
-        <w:bookmarkEnd w:id="0" w:displacedByCustomXml="next"/>
       </w:sdtContent>
     </w:sdt>
     <w:p>
@@ -560,10 +698,12 @@
       <w:pPr>
         <w:pStyle w:val="Heading1"/>
       </w:pPr>
-      <w:bookmarkStart w:id="1" w:name="_Toc6148233"/>
+      <w:bookmarkStart w:id="0" w:name="_Toc6154022"/>
       <w:r>
         <w:t>Intro</w:t>
       </w:r>
+      <w:bookmarkStart w:id="1" w:name="_GoBack"/>
+      <w:bookmarkEnd w:id="0"/>
       <w:bookmarkEnd w:id="1"/>
     </w:p>
     <w:p>
@@ -710,7 +850,7 @@
       <w:r>
         <w:tab/>
       </w:r>
-      <w:hyperlink r:id="rId11" w:history="1">
+      <w:hyperlink r:id="rId11" w:anchor="/" w:history="1">
         <w:r>
           <w:rPr>
             <w:rStyle w:val="Hyperlink"/>
@@ -819,10 +959,7 @@
         <w:spacing w:after="0"/>
       </w:pPr>
       <w:r>
-        <w:t>Generate GripPipeline.java</w:t>
-      </w:r>
-      <w:r>
-        <w:t xml:space="preserve"> based on field lighting at the venue</w:t>
+        <w:t>Generate GripPipeline.java based on field lighting at the venue</w:t>
       </w:r>
     </w:p>
     <w:p>
@@ -874,7 +1011,6 @@
         <w:spacing w:after="0"/>
       </w:pPr>
       <w:r>
-        <w:lastRenderedPageBreak/>
         <w:t>Collect sample pictures from the vision system after all practice and qualification matches</w:t>
       </w:r>
     </w:p>
@@ -896,7 +1032,7 @@
       <w:r>
         <w:br w:type="page"/>
       </w:r>
-      <w:bookmarkStart w:id="2" w:name="_Toc6148234"/>
+      <w:bookmarkStart w:id="2" w:name="_Toc6154023"/>
       <w:r>
         <w:lastRenderedPageBreak/>
         <w:t>Generate GripPipeline.java based on field lighting at the venue</w:t>
@@ -1106,7 +1242,7 @@
       <w:pPr>
         <w:pStyle w:val="Heading1"/>
       </w:pPr>
-      <w:bookmarkStart w:id="3" w:name="_Toc6148235"/>
+      <w:bookmarkStart w:id="3" w:name="_Toc6154024"/>
       <w:r>
         <w:lastRenderedPageBreak/>
         <w:t>Using GRIP to generate GripPipeline.java</w:t>
@@ -1376,7 +1512,7 @@
       <w:pPr>
         <w:pStyle w:val="Heading1"/>
       </w:pPr>
-      <w:bookmarkStart w:id="4" w:name="_Toc6148236"/>
+      <w:bookmarkStart w:id="4" w:name="_Toc6154025"/>
       <w:r>
         <w:lastRenderedPageBreak/>
         <w:t>Get vision software from GitHub and build it on the vision system</w:t>
@@ -1492,10 +1628,7 @@
         </w:numPr>
       </w:pPr>
       <w:r>
-        <w:t>Right click the wired network</w:t>
-      </w:r>
-      <w:r>
-        <w:t xml:space="preserve"> and select ‘Properties’</w:t>
+        <w:t>Right click the wired network and select ‘Properties’</w:t>
       </w:r>
     </w:p>
     <w:p>
@@ -1862,23 +1995,13 @@
           <w:szCs w:val="18"/>
         </w:rPr>
       </w:pPr>
-      <w:proofErr w:type="gramStart"/>
-      <w:r>
-        <w:rPr>
-          <w:rFonts w:ascii="Courier New" w:hAnsi="Courier New" w:cs="Courier New"/>
-          <w:sz w:val="18"/>
-          <w:szCs w:val="18"/>
-        </w:rPr>
-        <w:t>ps</w:t>
-      </w:r>
-      <w:proofErr w:type="gramEnd"/>
-      <w:r>
-        <w:rPr>
-          <w:rFonts w:ascii="Courier New" w:hAnsi="Courier New" w:cs="Courier New"/>
-          <w:sz w:val="18"/>
-          <w:szCs w:val="18"/>
-        </w:rPr>
-        <w:t xml:space="preserve"> -Al | grep java</w:t>
+      <w:r>
+        <w:rPr>
+          <w:rFonts w:ascii="Courier New" w:hAnsi="Courier New" w:cs="Courier New"/>
+          <w:sz w:val="18"/>
+          <w:szCs w:val="18"/>
+        </w:rPr>
+        <w:t>ps -Al | grep java</w:t>
       </w:r>
     </w:p>
     <w:p>
@@ -1912,25 +2035,7 @@
           <w:sz w:val="18"/>
           <w:szCs w:val="18"/>
         </w:rPr>
-        <w:t xml:space="preserve">0 S  1000   943   920 </w:t>
-      </w:r>
-      <w:proofErr w:type="gramStart"/>
-      <w:r>
-        <w:rPr>
-          <w:rFonts w:ascii="Courier New" w:hAnsi="Courier New" w:cs="Courier New"/>
-          <w:sz w:val="18"/>
-          <w:szCs w:val="18"/>
-        </w:rPr>
-        <w:t>40  80</w:t>
-      </w:r>
-      <w:proofErr w:type="gramEnd"/>
-      <w:r>
-        <w:rPr>
-          <w:rFonts w:ascii="Courier New" w:hAnsi="Courier New" w:cs="Courier New"/>
-          <w:sz w:val="18"/>
-          <w:szCs w:val="18"/>
-        </w:rPr>
-        <w:t xml:space="preserve">   0 - 123856 futex_ pts/0   00:00:04 java</w:t>
+        <w:t>0 S  1000   943   920 40  80   0 - 123856 futex_ pts/0   00:00:04 java</w:t>
       </w:r>
     </w:p>
     <w:p>
@@ -2128,15 +2233,7 @@
           <w:sz w:val="18"/>
           <w:szCs w:val="18"/>
         </w:rPr>
-        <w:t xml:space="preserve">ant </w:t>
-      </w:r>
-      <w:r>
-        <w:rPr>
-          <w:rFonts w:ascii="Courier New" w:hAnsi="Courier New" w:cs="Courier New"/>
-          <w:sz w:val="18"/>
-          <w:szCs w:val="18"/>
-        </w:rPr>
-        <w:t>Main</w:t>
+        <w:t>ant Main</w:t>
       </w:r>
     </w:p>
     <w:p>
@@ -2176,7 +2273,7 @@
       <w:pPr>
         <w:pStyle w:val="Heading1"/>
       </w:pPr>
-      <w:bookmarkStart w:id="5" w:name="_Toc6148237"/>
+      <w:bookmarkStart w:id="5" w:name="_Toc6154026"/>
       <w:r>
         <w:t xml:space="preserve">Install </w:t>
       </w:r>
@@ -2235,23 +2332,13 @@
           <w:szCs w:val="18"/>
         </w:rPr>
       </w:pPr>
-      <w:proofErr w:type="gramStart"/>
-      <w:r>
-        <w:rPr>
-          <w:rFonts w:ascii="Courier New" w:hAnsi="Courier New" w:cs="Courier New"/>
-          <w:sz w:val="18"/>
-          <w:szCs w:val="18"/>
-        </w:rPr>
-        <w:t>cd</w:t>
-      </w:r>
-      <w:proofErr w:type="gramEnd"/>
-      <w:r>
-        <w:rPr>
-          <w:rFonts w:ascii="Courier New" w:hAnsi="Courier New" w:cs="Courier New"/>
-          <w:sz w:val="18"/>
-          <w:szCs w:val="18"/>
-        </w:rPr>
-        <w:t xml:space="preserve"> /home/pi/2019_VisionSystem/raspi/camsvr</w:t>
+      <w:r>
+        <w:rPr>
+          <w:rFonts w:ascii="Courier New" w:hAnsi="Courier New" w:cs="Courier New"/>
+          <w:sz w:val="18"/>
+          <w:szCs w:val="18"/>
+        </w:rPr>
+        <w:t>cd /home/pi/2019_VisionSystem/raspi/camsvr</w:t>
       </w:r>
     </w:p>
     <w:p>
@@ -2264,23 +2351,13 @@
           <w:szCs w:val="18"/>
         </w:rPr>
       </w:pPr>
-      <w:proofErr w:type="gramStart"/>
-      <w:r>
-        <w:rPr>
-          <w:rFonts w:ascii="Courier New" w:hAnsi="Courier New" w:cs="Courier New"/>
-          <w:sz w:val="18"/>
-          <w:szCs w:val="18"/>
-        </w:rPr>
-        <w:t>sudo</w:t>
-      </w:r>
-      <w:proofErr w:type="gramEnd"/>
-      <w:r>
-        <w:rPr>
-          <w:rFonts w:ascii="Courier New" w:hAnsi="Courier New" w:cs="Courier New"/>
-          <w:sz w:val="18"/>
-          <w:szCs w:val="18"/>
-        </w:rPr>
-        <w:t xml:space="preserve"> ./do_install.sh</w:t>
+      <w:r>
+        <w:rPr>
+          <w:rFonts w:ascii="Courier New" w:hAnsi="Courier New" w:cs="Courier New"/>
+          <w:sz w:val="18"/>
+          <w:szCs w:val="18"/>
+        </w:rPr>
+        <w:t>sudo ./do_install.sh</w:t>
       </w:r>
     </w:p>
     <w:p>
@@ -2322,7 +2399,7 @@
       <w:pPr>
         <w:pStyle w:val="Heading1"/>
       </w:pPr>
-      <w:bookmarkStart w:id="6" w:name="_Toc6148238"/>
+      <w:bookmarkStart w:id="6" w:name="_Toc6154027"/>
       <w:r>
         <w:lastRenderedPageBreak/>
         <w:t>Collect sample pictures from the vision system after practice and qualification matches</w:t>
@@ -2486,39 +2563,13 @@
           <w:szCs w:val="18"/>
         </w:rPr>
       </w:pPr>
-      <w:proofErr w:type="gramStart"/>
-      <w:r>
-        <w:rPr>
-          <w:rFonts w:ascii="Courier New" w:hAnsi="Courier New" w:cs="Courier New"/>
-          <w:sz w:val="18"/>
-          <w:szCs w:val="18"/>
-        </w:rPr>
-        <w:t>cd</w:t>
-      </w:r>
-      <w:proofErr w:type="gramEnd"/>
-      <w:r>
-        <w:rPr>
-          <w:rFonts w:ascii="Courier New" w:hAnsi="Courier New" w:cs="Courier New"/>
-          <w:sz w:val="18"/>
-          <w:szCs w:val="18"/>
-        </w:rPr>
-        <w:t xml:space="preserve"> </w:t>
-      </w:r>
-      <w:r>
-        <w:rPr>
-          <w:rFonts w:ascii="Courier New" w:hAnsi="Courier New" w:cs="Courier New"/>
-          <w:sz w:val="18"/>
-          <w:szCs w:val="18"/>
-        </w:rPr>
-        <w:t>C:\Users\xxx\Documents</w:t>
-      </w:r>
-      <w:r>
-        <w:rPr>
-          <w:rFonts w:ascii="Courier New" w:hAnsi="Courier New" w:cs="Courier New"/>
-          <w:sz w:val="18"/>
-          <w:szCs w:val="18"/>
-        </w:rPr>
-        <w:t>\FRC2019\Champs</w:t>
+      <w:r>
+        <w:rPr>
+          <w:rFonts w:ascii="Courier New" w:hAnsi="Courier New" w:cs="Courier New"/>
+          <w:sz w:val="18"/>
+          <w:szCs w:val="18"/>
+        </w:rPr>
+        <w:t>cd C:\Users\xxx\Documents\FRC2019\Champs</w:t>
       </w:r>
     </w:p>
     <w:p>
@@ -2531,23 +2582,13 @@
           <w:szCs w:val="18"/>
         </w:rPr>
       </w:pPr>
-      <w:proofErr w:type="gramStart"/>
-      <w:r>
-        <w:rPr>
-          <w:rFonts w:ascii="Courier New" w:hAnsi="Courier New" w:cs="Courier New"/>
-          <w:sz w:val="18"/>
-          <w:szCs w:val="18"/>
-        </w:rPr>
-        <w:t>mkdir</w:t>
-      </w:r>
-      <w:proofErr w:type="gramEnd"/>
-      <w:r>
-        <w:rPr>
-          <w:rFonts w:ascii="Courier New" w:hAnsi="Courier New" w:cs="Courier New"/>
-          <w:sz w:val="18"/>
-          <w:szCs w:val="18"/>
-        </w:rPr>
-        <w:t xml:space="preserve"> Q21       </w:t>
+      <w:r>
+        <w:rPr>
+          <w:rFonts w:ascii="Courier New" w:hAnsi="Courier New" w:cs="Courier New"/>
+          <w:sz w:val="18"/>
+          <w:szCs w:val="18"/>
+        </w:rPr>
+        <w:t xml:space="preserve">mkdir Q21       </w:t>
       </w:r>
       <w:r>
         <w:rPr>
@@ -2568,23 +2609,13 @@
           <w:szCs w:val="18"/>
         </w:rPr>
       </w:pPr>
-      <w:proofErr w:type="gramStart"/>
-      <w:r>
-        <w:rPr>
-          <w:rFonts w:ascii="Courier New" w:hAnsi="Courier New" w:cs="Courier New"/>
-          <w:sz w:val="18"/>
-          <w:szCs w:val="18"/>
-        </w:rPr>
-        <w:t>cd</w:t>
-      </w:r>
-      <w:proofErr w:type="gramEnd"/>
-      <w:r>
-        <w:rPr>
-          <w:rFonts w:ascii="Courier New" w:hAnsi="Courier New" w:cs="Courier New"/>
-          <w:sz w:val="18"/>
-          <w:szCs w:val="18"/>
-        </w:rPr>
-        <w:t xml:space="preserve"> Q21</w:t>
+      <w:r>
+        <w:rPr>
+          <w:rFonts w:ascii="Courier New" w:hAnsi="Courier New" w:cs="Courier New"/>
+          <w:sz w:val="18"/>
+          <w:szCs w:val="18"/>
+        </w:rPr>
+        <w:t>cd Q21</w:t>
       </w:r>
     </w:p>
     <w:p>
@@ -2597,39 +2628,13 @@
           <w:szCs w:val="18"/>
         </w:rPr>
       </w:pPr>
-      <w:proofErr w:type="gramStart"/>
-      <w:r>
-        <w:rPr>
-          <w:rFonts w:ascii="Courier New" w:hAnsi="Courier New" w:cs="Courier New"/>
-          <w:sz w:val="18"/>
-          <w:szCs w:val="18"/>
-        </w:rPr>
-        <w:t>copy</w:t>
-      </w:r>
-      <w:proofErr w:type="gramEnd"/>
-      <w:r>
-        <w:rPr>
-          <w:rFonts w:ascii="Courier New" w:hAnsi="Courier New" w:cs="Courier New"/>
-          <w:sz w:val="18"/>
-          <w:szCs w:val="18"/>
-        </w:rPr>
-        <w:t xml:space="preserve"> R:\home\pi\log\*.*  </w:t>
-      </w:r>
-      <w:r>
-        <w:rPr>
-          <w:rFonts w:ascii="Courier New" w:hAnsi="Courier New" w:cs="Courier New"/>
-          <w:sz w:val="18"/>
-          <w:szCs w:val="18"/>
-        </w:rPr>
-        <w:t>C:\Users\xxx\Documents\FRC2019\Champs</w:t>
-      </w:r>
-      <w:r>
-        <w:rPr>
-          <w:rFonts w:ascii="Courier New" w:hAnsi="Courier New" w:cs="Courier New"/>
-          <w:sz w:val="18"/>
-          <w:szCs w:val="18"/>
-        </w:rPr>
-        <w:t>\Q21</w:t>
+      <w:r>
+        <w:rPr>
+          <w:rFonts w:ascii="Courier New" w:hAnsi="Courier New" w:cs="Courier New"/>
+          <w:sz w:val="18"/>
+          <w:szCs w:val="18"/>
+        </w:rPr>
+        <w:t>copy R:\home\pi\log\*.*  C:\Users\xxx\Documents\FRC2019\Champs\Q21</w:t>
       </w:r>
     </w:p>
     <w:p>
@@ -2642,39 +2647,13 @@
           <w:szCs w:val="18"/>
         </w:rPr>
       </w:pPr>
-      <w:proofErr w:type="gramStart"/>
-      <w:r>
-        <w:rPr>
-          <w:rFonts w:ascii="Courier New" w:hAnsi="Courier New" w:cs="Courier New"/>
-          <w:sz w:val="18"/>
-          <w:szCs w:val="18"/>
-        </w:rPr>
-        <w:t>delete</w:t>
-      </w:r>
-      <w:proofErr w:type="gramEnd"/>
-      <w:r>
-        <w:rPr>
-          <w:rFonts w:ascii="Courier New" w:hAnsi="Courier New" w:cs="Courier New"/>
-          <w:sz w:val="18"/>
-          <w:szCs w:val="18"/>
-        </w:rPr>
-        <w:t xml:space="preserve"> </w:t>
-      </w:r>
-      <w:r>
-        <w:rPr>
-          <w:rFonts w:ascii="Courier New" w:hAnsi="Courier New" w:cs="Courier New"/>
-          <w:sz w:val="18"/>
-          <w:szCs w:val="18"/>
-        </w:rPr>
-        <w:t>R:\home\pi\log\*.*</w:t>
-      </w:r>
-      <w:r>
-        <w:rPr>
-          <w:rFonts w:ascii="Courier New" w:hAnsi="Courier New" w:cs="Courier New"/>
-          <w:sz w:val="18"/>
-          <w:szCs w:val="18"/>
-        </w:rPr>
-        <w:t xml:space="preserve">       </w:t>
+      <w:r>
+        <w:rPr>
+          <w:rFonts w:ascii="Courier New" w:hAnsi="Courier New" w:cs="Courier New"/>
+          <w:sz w:val="18"/>
+          <w:szCs w:val="18"/>
+        </w:rPr>
+        <w:t xml:space="preserve">delete R:\home\pi\log\*.*       </w:t>
       </w:r>
     </w:p>
     <w:p>
@@ -2727,7 +2706,7 @@
       <w:pPr>
         <w:pStyle w:val="Heading1"/>
       </w:pPr>
-      <w:bookmarkStart w:id="7" w:name="_Toc6148239"/>
+      <w:bookmarkStart w:id="7" w:name="_Toc6154028"/>
       <w:r>
         <w:lastRenderedPageBreak/>
         <w:t>Examine and edit the vision code using Eclipse</w:t>
@@ -2923,10 +2902,402 @@
       </w:r>
     </w:p>
     <w:p/>
+    <w:p>
+      <w:pPr>
+        <w:rPr>
+          <w:rFonts w:asciiTheme="majorHAnsi" w:eastAsiaTheme="majorEastAsia" w:hAnsiTheme="majorHAnsi" w:cstheme="majorBidi"/>
+          <w:color w:val="365F91" w:themeColor="accent1" w:themeShade="BF"/>
+          <w:sz w:val="32"/>
+          <w:szCs w:val="32"/>
+        </w:rPr>
+      </w:pPr>
+      <w:r>
+        <w:br w:type="page"/>
+      </w:r>
+    </w:p>
+    <w:p>
+      <w:pPr>
+        <w:pStyle w:val="Heading1"/>
+      </w:pPr>
+      <w:bookmarkStart w:id="8" w:name="_Toc6154029"/>
+      <w:r>
+        <w:lastRenderedPageBreak/>
+        <w:t>Use Debug Annotation in the Browser Image</w:t>
+      </w:r>
+      <w:bookmarkEnd w:id="8"/>
+    </w:p>
+    <w:p/>
+    <w:p>
+      <w:r>
+        <w:t xml:space="preserve">When the vision program is running you can view raw camera output in a browser at </w:t>
+      </w:r>
+      <w:hyperlink r:id="rId23" w:history="1">
+        <w:r>
+          <w:rPr>
+            <w:rStyle w:val="Hyperlink"/>
+          </w:rPr>
+          <w:t>http://10.42.76.8:1185/</w:t>
+        </w:r>
+      </w:hyperlink>
+      <w:r>
+        <w:t xml:space="preserve"> and annotated camera output at </w:t>
+      </w:r>
+      <w:hyperlink r:id="rId24" w:history="1">
+        <w:r>
+          <w:rPr>
+            <w:rStyle w:val="Hyperlink"/>
+          </w:rPr>
+          <w:t>http://10.42.76.8:11856/</w:t>
+        </w:r>
+      </w:hyperlink>
+      <w:r>
+        <w:t xml:space="preserve"> </w:t>
+      </w:r>
+    </w:p>
+    <w:p>
+      <w:pPr>
+        <w:spacing w:after="0"/>
+      </w:pPr>
+      <w:r>
+        <w:t>The annotated output for normal operation is:</w:t>
+      </w:r>
+    </w:p>
+    <w:p>
+      <w:pPr>
+        <w:pStyle w:val="ListParagraph"/>
+        <w:numPr>
+          <w:ilvl w:val="0"/>
+          <w:numId w:val="5"/>
+        </w:numPr>
+        <w:spacing w:after="0"/>
+      </w:pPr>
+      <w:r>
+        <w:t>Green tick mark on the right signifying that all of the pixels above it are ignored</w:t>
+      </w:r>
+    </w:p>
+    <w:p>
+      <w:pPr>
+        <w:pStyle w:val="ListParagraph"/>
+        <w:numPr>
+          <w:ilvl w:val="0"/>
+          <w:numId w:val="5"/>
+        </w:numPr>
+        <w:spacing w:after="0"/>
+      </w:pPr>
+      <w:r>
+        <w:t>Yellow highlighted rectangles for the “found” cargo bay, (if any) and a yellow plus sign in the center between them.</w:t>
+      </w:r>
+    </w:p>
+    <w:p>
+      <w:pPr>
+        <w:spacing w:after="0"/>
+      </w:pPr>
+    </w:p>
+    <w:p>
+      <w:pPr>
+        <w:spacing w:after="0"/>
+      </w:pPr>
+      <w:r>
+        <w:t>You can turn on more annotation output for debugging purposes:</w:t>
+      </w:r>
+    </w:p>
+    <w:p>
+      <w:pPr>
+        <w:pStyle w:val="ListParagraph"/>
+        <w:numPr>
+          <w:ilvl w:val="0"/>
+          <w:numId w:val="6"/>
+        </w:numPr>
+        <w:spacing w:after="0"/>
+      </w:pPr>
+      <w:r>
+        <w:t>White text at the top of the display indicating number of rectangles found and reasons for not using them</w:t>
+      </w:r>
+    </w:p>
+    <w:p>
+      <w:pPr>
+        <w:pStyle w:val="ListParagraph"/>
+        <w:numPr>
+          <w:ilvl w:val="0"/>
+          <w:numId w:val="6"/>
+        </w:numPr>
+        <w:spacing w:after="0"/>
+      </w:pPr>
+      <w:r>
+        <w:t>Additional cargo bay rectangles (outlined in green)</w:t>
+      </w:r>
+    </w:p>
+    <w:p>
+      <w:pPr>
+        <w:pStyle w:val="ListParagraph"/>
+        <w:numPr>
+          <w:ilvl w:val="0"/>
+          <w:numId w:val="6"/>
+        </w:numPr>
+        <w:spacing w:after="0"/>
+      </w:pPr>
+      <w:r>
+        <w:t>Too small/big/far rectangles (outlined in blue)</w:t>
+      </w:r>
+    </w:p>
+    <w:p>
+      <w:pPr>
+        <w:pStyle w:val="ListParagraph"/>
+        <w:numPr>
+          <w:ilvl w:val="0"/>
+          <w:numId w:val="6"/>
+        </w:numPr>
+        <w:spacing w:after="0"/>
+      </w:pPr>
+      <w:r>
+        <w:t>Bad tilt rectangles (outlined in orange)</w:t>
+      </w:r>
+    </w:p>
+    <w:p/>
+    <w:p>
+      <w:r>
+        <w:t xml:space="preserve">To turn this annotation on or off, edit </w:t>
+      </w:r>
+      <w:r>
+        <w:t>JTargetAnnotation.java and look for this line:</w:t>
+      </w:r>
+    </w:p>
+    <w:p>
+      <w:pPr>
+        <w:pStyle w:val="ListParagraph"/>
+        <w:ind w:left="1440"/>
+        <w:rPr>
+          <w:rFonts w:ascii="Courier New" w:hAnsi="Courier New" w:cs="Courier New"/>
+          <w:sz w:val="18"/>
+          <w:szCs w:val="18"/>
+        </w:rPr>
+      </w:pPr>
+      <w:r>
+        <w:rPr>
+          <w:rFonts w:ascii="Courier New" w:hAnsi="Courier New" w:cs="Courier New"/>
+          <w:sz w:val="18"/>
+          <w:szCs w:val="18"/>
+        </w:rPr>
+        <w:t>public Boolean m_showDebugAnnotation = true;</w:t>
+      </w:r>
+    </w:p>
+    <w:p>
+      <w:pPr>
+        <w:spacing w:after="0"/>
+      </w:pPr>
+      <w:r>
+        <w:tab/>
+      </w:r>
+      <w:r>
+        <w:tab/>
+        <w:t xml:space="preserve">TRUE </w:t>
+      </w:r>
+      <w:r>
+        <w:sym w:font="Wingdings" w:char="F0E0"/>
+      </w:r>
+      <w:r>
+        <w:t xml:space="preserve"> Show debug annotation</w:t>
+      </w:r>
+    </w:p>
+    <w:p>
+      <w:pPr>
+        <w:spacing w:after="0"/>
+      </w:pPr>
+      <w:r>
+        <w:tab/>
+      </w:r>
+      <w:r>
+        <w:tab/>
+        <w:t xml:space="preserve">FALSE </w:t>
+      </w:r>
+      <w:r>
+        <w:sym w:font="Wingdings" w:char="F0E0"/>
+      </w:r>
+      <w:r>
+        <w:t xml:space="preserve"> normal operation</w:t>
+      </w:r>
+    </w:p>
+    <w:p/>
+    <w:p>
+      <w:r>
+        <w:br w:type="page"/>
+      </w:r>
+    </w:p>
+    <w:p>
+      <w:pPr>
+        <w:pStyle w:val="Heading1"/>
+      </w:pPr>
+      <w:bookmarkStart w:id="9" w:name="_Toc6154030"/>
+      <w:r>
+        <w:lastRenderedPageBreak/>
+        <w:t xml:space="preserve">Replay </w:t>
+      </w:r>
+      <w:r>
+        <w:t xml:space="preserve">a </w:t>
+      </w:r>
+      <w:r>
+        <w:t>Match using saved sample images</w:t>
+      </w:r>
+      <w:bookmarkEnd w:id="9"/>
+    </w:p>
+    <w:p/>
+    <w:p>
+      <w:r>
+        <w:t xml:space="preserve">Sort through sample images saved from a previous match, e.g. </w:t>
+      </w:r>
+      <w:r>
+        <w:rPr>
+          <w:rFonts w:ascii="Courier New" w:hAnsi="Courier New" w:cs="Courier New"/>
+          <w:sz w:val="18"/>
+          <w:szCs w:val="18"/>
+        </w:rPr>
+        <w:t>C:\Users\</w:t>
+      </w:r>
+      <w:r>
+        <w:rPr>
+          <w:rFonts w:ascii="Courier New" w:hAnsi="Courier New" w:cs="Courier New"/>
+          <w:sz w:val="18"/>
+          <w:szCs w:val="18"/>
+        </w:rPr>
+        <w:t xml:space="preserve">xxx\Documents\FRC2019\Champs\Q21 </w:t>
+      </w:r>
+      <w:r>
+        <w:t>to find images just from start to end of the match.</w:t>
+      </w:r>
+    </w:p>
+    <w:p>
+      <w:pPr>
+        <w:rPr>
+          <w:rFonts w:ascii="Courier New" w:hAnsi="Courier New" w:cs="Courier New"/>
+          <w:sz w:val="18"/>
+          <w:szCs w:val="18"/>
+        </w:rPr>
+      </w:pPr>
+      <w:r>
+        <w:t>Copy just the match images to the vision system “test” folder at</w:t>
+      </w:r>
+      <w:r>
+        <w:rPr>
+          <w:rFonts w:ascii="Courier New" w:hAnsi="Courier New" w:cs="Courier New"/>
+          <w:sz w:val="18"/>
+          <w:szCs w:val="18"/>
+        </w:rPr>
+        <w:t xml:space="preserve"> \\10.42.76.8\home\pi\test</w:t>
+      </w:r>
+    </w:p>
+    <w:p>
+      <w:pPr>
+        <w:spacing w:after="0"/>
+      </w:pPr>
+      <w:r>
+        <w:t>In Main.java look for this line:</w:t>
+      </w:r>
+    </w:p>
+    <w:p>
+      <w:pPr>
+        <w:spacing w:after="0"/>
+        <w:rPr>
+          <w:rFonts w:ascii="Courier New" w:hAnsi="Courier New" w:cs="Courier New"/>
+          <w:sz w:val="18"/>
+          <w:szCs w:val="18"/>
+        </w:rPr>
+      </w:pPr>
+      <w:r>
+        <w:rPr>
+          <w:rFonts w:ascii="Courier New" w:hAnsi="Courier New" w:cs="Courier New"/>
+          <w:sz w:val="18"/>
+          <w:szCs w:val="18"/>
+        </w:rPr>
+        <w:tab/>
+        <w:t>private static ImageSourceType m_imageSourceType</w:t>
+      </w:r>
+      <w:r>
+        <w:rPr>
+          <w:rFonts w:ascii="Courier New" w:hAnsi="Courier New" w:cs="Courier New"/>
+          <w:sz w:val="18"/>
+          <w:szCs w:val="18"/>
+        </w:rPr>
+        <w:t xml:space="preserve"> = ImageSourceType.</w:t>
+      </w:r>
+      <w:r>
+        <w:rPr>
+          <w:rFonts w:ascii="Courier New" w:hAnsi="Courier New" w:cs="Courier New"/>
+          <w:sz w:val="18"/>
+          <w:szCs w:val="18"/>
+        </w:rPr>
+        <w:t>IMAGE_SOURCE_CAMERA</w:t>
+      </w:r>
+      <w:r>
+        <w:rPr>
+          <w:rFonts w:ascii="Courier New" w:hAnsi="Courier New" w:cs="Courier New"/>
+          <w:sz w:val="18"/>
+          <w:szCs w:val="18"/>
+        </w:rPr>
+        <w:t>;</w:t>
+      </w:r>
+    </w:p>
+    <w:p>
+      <w:pPr>
+        <w:rPr>
+          <w:rFonts w:ascii="Courier New" w:hAnsi="Courier New" w:cs="Courier New"/>
+          <w:sz w:val="18"/>
+          <w:szCs w:val="18"/>
+        </w:rPr>
+      </w:pPr>
+    </w:p>
+    <w:p>
+      <w:r>
+        <w:t xml:space="preserve">Change to </w:t>
+      </w:r>
+      <w:r>
+        <w:rPr>
+          <w:rFonts w:ascii="Courier New" w:hAnsi="Courier New" w:cs="Courier New"/>
+          <w:sz w:val="18"/>
+          <w:szCs w:val="18"/>
+        </w:rPr>
+        <w:t>IMAGE</w:t>
+      </w:r>
+      <w:r>
+        <w:rPr>
+          <w:rFonts w:ascii="Courier New" w:hAnsi="Courier New" w:cs="Courier New"/>
+          <w:sz w:val="18"/>
+          <w:szCs w:val="18"/>
+        </w:rPr>
+        <w:t>_SOURCE_JPEG_FOLDER</w:t>
+      </w:r>
+      <w:r>
+        <w:rPr>
+          <w:rFonts w:ascii="Courier New" w:hAnsi="Courier New" w:cs="Courier New"/>
+          <w:sz w:val="18"/>
+          <w:szCs w:val="18"/>
+        </w:rPr>
+        <w:t xml:space="preserve"> </w:t>
+      </w:r>
+      <w:r>
+        <w:t xml:space="preserve">and it will cycle through the images in the ‘test’ folder instead of using camera input.  </w:t>
+      </w:r>
+    </w:p>
+    <w:p>
+      <w:pPr>
+        <w:rPr>
+          <w:b/>
+          <w:sz w:val="28"/>
+          <w:szCs w:val="28"/>
+        </w:rPr>
+      </w:pPr>
+      <w:r>
+        <w:rPr>
+          <w:b/>
+          <w:sz w:val="28"/>
+          <w:szCs w:val="28"/>
+        </w:rPr>
+        <w:t>*** WARNING *** Do not forget to change this back to camera input before checking in any changes!</w:t>
+      </w:r>
+    </w:p>
     <w:p/>
     <w:sectPr>
       <w:pgSz w:w="12240" w:h="15840"/>
-      <w:pgMar w:top="1440" w:right="1440" w:bottom="1440" w:left="1440" w:header="720" w:footer="720" w:gutter="0"/>
+      <w:pgMar w:top="720" w:right="720" w:bottom="720" w:left="720" w:header="720" w:footer="720" w:gutter="0"/>
       <w:cols w:space="720"/>
       <w:docGrid w:linePitch="360"/>
     </w:sectPr>
@@ -3100,6 +3471,119 @@
     </w:lvl>
   </w:abstractNum>
   <w:abstractNum w:abstractNumId="1" w15:restartNumberingAfterBreak="0">
+    <w:nsid w:val="34A85649"/>
+    <w:multiLevelType w:val="hybridMultilevel"/>
+    <w:tmpl w:val="0CB00350"/>
+    <w:lvl w:ilvl="0" w:tplc="04090001">
+      <w:start w:val="1"/>
+      <w:numFmt w:val="bullet"/>
+      <w:lvlText w:val=""/>
+      <w:lvlJc w:val="left"/>
+      <w:pPr>
+        <w:ind w:left="720" w:hanging="360"/>
+      </w:pPr>
+      <w:rPr>
+        <w:rFonts w:ascii="Symbol" w:hAnsi="Symbol" w:hint="default"/>
+      </w:rPr>
+    </w:lvl>
+    <w:lvl w:ilvl="1" w:tplc="04090003" w:tentative="1">
+      <w:start w:val="1"/>
+      <w:numFmt w:val="bullet"/>
+      <w:lvlText w:val="o"/>
+      <w:lvlJc w:val="left"/>
+      <w:pPr>
+        <w:ind w:left="1440" w:hanging="360"/>
+      </w:pPr>
+      <w:rPr>
+        <w:rFonts w:ascii="Courier New" w:hAnsi="Courier New" w:cs="Courier New" w:hint="default"/>
+      </w:rPr>
+    </w:lvl>
+    <w:lvl w:ilvl="2" w:tplc="04090005" w:tentative="1">
+      <w:start w:val="1"/>
+      <w:numFmt w:val="bullet"/>
+      <w:lvlText w:val=""/>
+      <w:lvlJc w:val="left"/>
+      <w:pPr>
+        <w:ind w:left="2160" w:hanging="360"/>
+      </w:pPr>
+      <w:rPr>
+        <w:rFonts w:ascii="Wingdings" w:hAnsi="Wingdings" w:hint="default"/>
+      </w:rPr>
+    </w:lvl>
+    <w:lvl w:ilvl="3" w:tplc="04090001" w:tentative="1">
+      <w:start w:val="1"/>
+      <w:numFmt w:val="bullet"/>
+      <w:lvlText w:val=""/>
+      <w:lvlJc w:val="left"/>
+      <w:pPr>
+        <w:ind w:left="2880" w:hanging="360"/>
+      </w:pPr>
+      <w:rPr>
+        <w:rFonts w:ascii="Symbol" w:hAnsi="Symbol" w:hint="default"/>
+      </w:rPr>
+    </w:lvl>
+    <w:lvl w:ilvl="4" w:tplc="04090003" w:tentative="1">
+      <w:start w:val="1"/>
+      <w:numFmt w:val="bullet"/>
+      <w:lvlText w:val="o"/>
+      <w:lvlJc w:val="left"/>
+      <w:pPr>
+        <w:ind w:left="3600" w:hanging="360"/>
+      </w:pPr>
+      <w:rPr>
+        <w:rFonts w:ascii="Courier New" w:hAnsi="Courier New" w:cs="Courier New" w:hint="default"/>
+      </w:rPr>
+    </w:lvl>
+    <w:lvl w:ilvl="5" w:tplc="04090005" w:tentative="1">
+      <w:start w:val="1"/>
+      <w:numFmt w:val="bullet"/>
+      <w:lvlText w:val=""/>
+      <w:lvlJc w:val="left"/>
+      <w:pPr>
+        <w:ind w:left="4320" w:hanging="360"/>
+      </w:pPr>
+      <w:rPr>
+        <w:rFonts w:ascii="Wingdings" w:hAnsi="Wingdings" w:hint="default"/>
+      </w:rPr>
+    </w:lvl>
+    <w:lvl w:ilvl="6" w:tplc="04090001" w:tentative="1">
+      <w:start w:val="1"/>
+      <w:numFmt w:val="bullet"/>
+      <w:lvlText w:val=""/>
+      <w:lvlJc w:val="left"/>
+      <w:pPr>
+        <w:ind w:left="5040" w:hanging="360"/>
+      </w:pPr>
+      <w:rPr>
+        <w:rFonts w:ascii="Symbol" w:hAnsi="Symbol" w:hint="default"/>
+      </w:rPr>
+    </w:lvl>
+    <w:lvl w:ilvl="7" w:tplc="04090003" w:tentative="1">
+      <w:start w:val="1"/>
+      <w:numFmt w:val="bullet"/>
+      <w:lvlText w:val="o"/>
+      <w:lvlJc w:val="left"/>
+      <w:pPr>
+        <w:ind w:left="5760" w:hanging="360"/>
+      </w:pPr>
+      <w:rPr>
+        <w:rFonts w:ascii="Courier New" w:hAnsi="Courier New" w:cs="Courier New" w:hint="default"/>
+      </w:rPr>
+    </w:lvl>
+    <w:lvl w:ilvl="8" w:tplc="04090005" w:tentative="1">
+      <w:start w:val="1"/>
+      <w:numFmt w:val="bullet"/>
+      <w:lvlText w:val=""/>
+      <w:lvlJc w:val="left"/>
+      <w:pPr>
+        <w:ind w:left="6480" w:hanging="360"/>
+      </w:pPr>
+      <w:rPr>
+        <w:rFonts w:ascii="Wingdings" w:hAnsi="Wingdings" w:hint="default"/>
+      </w:rPr>
+    </w:lvl>
+  </w:abstractNum>
+  <w:abstractNum w:abstractNumId="2" w15:restartNumberingAfterBreak="0">
     <w:nsid w:val="5CE4544F"/>
     <w:multiLevelType w:val="hybridMultilevel"/>
     <w:tmpl w:val="2A382B66"/>
@@ -3212,7 +3696,120 @@
       </w:rPr>
     </w:lvl>
   </w:abstractNum>
-  <w:abstractNum w:abstractNumId="2" w15:restartNumberingAfterBreak="0">
+  <w:abstractNum w:abstractNumId="3" w15:restartNumberingAfterBreak="0">
+    <w:nsid w:val="71D4327F"/>
+    <w:multiLevelType w:val="hybridMultilevel"/>
+    <w:tmpl w:val="E58E01A0"/>
+    <w:lvl w:ilvl="0" w:tplc="04090001">
+      <w:start w:val="1"/>
+      <w:numFmt w:val="bullet"/>
+      <w:lvlText w:val=""/>
+      <w:lvlJc w:val="left"/>
+      <w:pPr>
+        <w:ind w:left="720" w:hanging="360"/>
+      </w:pPr>
+      <w:rPr>
+        <w:rFonts w:ascii="Symbol" w:hAnsi="Symbol" w:hint="default"/>
+      </w:rPr>
+    </w:lvl>
+    <w:lvl w:ilvl="1" w:tplc="04090003" w:tentative="1">
+      <w:start w:val="1"/>
+      <w:numFmt w:val="bullet"/>
+      <w:lvlText w:val="o"/>
+      <w:lvlJc w:val="left"/>
+      <w:pPr>
+        <w:ind w:left="1440" w:hanging="360"/>
+      </w:pPr>
+      <w:rPr>
+        <w:rFonts w:ascii="Courier New" w:hAnsi="Courier New" w:cs="Courier New" w:hint="default"/>
+      </w:rPr>
+    </w:lvl>
+    <w:lvl w:ilvl="2" w:tplc="04090005" w:tentative="1">
+      <w:start w:val="1"/>
+      <w:numFmt w:val="bullet"/>
+      <w:lvlText w:val=""/>
+      <w:lvlJc w:val="left"/>
+      <w:pPr>
+        <w:ind w:left="2160" w:hanging="360"/>
+      </w:pPr>
+      <w:rPr>
+        <w:rFonts w:ascii="Wingdings" w:hAnsi="Wingdings" w:hint="default"/>
+      </w:rPr>
+    </w:lvl>
+    <w:lvl w:ilvl="3" w:tplc="04090001" w:tentative="1">
+      <w:start w:val="1"/>
+      <w:numFmt w:val="bullet"/>
+      <w:lvlText w:val=""/>
+      <w:lvlJc w:val="left"/>
+      <w:pPr>
+        <w:ind w:left="2880" w:hanging="360"/>
+      </w:pPr>
+      <w:rPr>
+        <w:rFonts w:ascii="Symbol" w:hAnsi="Symbol" w:hint="default"/>
+      </w:rPr>
+    </w:lvl>
+    <w:lvl w:ilvl="4" w:tplc="04090003" w:tentative="1">
+      <w:start w:val="1"/>
+      <w:numFmt w:val="bullet"/>
+      <w:lvlText w:val="o"/>
+      <w:lvlJc w:val="left"/>
+      <w:pPr>
+        <w:ind w:left="3600" w:hanging="360"/>
+      </w:pPr>
+      <w:rPr>
+        <w:rFonts w:ascii="Courier New" w:hAnsi="Courier New" w:cs="Courier New" w:hint="default"/>
+      </w:rPr>
+    </w:lvl>
+    <w:lvl w:ilvl="5" w:tplc="04090005" w:tentative="1">
+      <w:start w:val="1"/>
+      <w:numFmt w:val="bullet"/>
+      <w:lvlText w:val=""/>
+      <w:lvlJc w:val="left"/>
+      <w:pPr>
+        <w:ind w:left="4320" w:hanging="360"/>
+      </w:pPr>
+      <w:rPr>
+        <w:rFonts w:ascii="Wingdings" w:hAnsi="Wingdings" w:hint="default"/>
+      </w:rPr>
+    </w:lvl>
+    <w:lvl w:ilvl="6" w:tplc="04090001" w:tentative="1">
+      <w:start w:val="1"/>
+      <w:numFmt w:val="bullet"/>
+      <w:lvlText w:val=""/>
+      <w:lvlJc w:val="left"/>
+      <w:pPr>
+        <w:ind w:left="5040" w:hanging="360"/>
+      </w:pPr>
+      <w:rPr>
+        <w:rFonts w:ascii="Symbol" w:hAnsi="Symbol" w:hint="default"/>
+      </w:rPr>
+    </w:lvl>
+    <w:lvl w:ilvl="7" w:tplc="04090003" w:tentative="1">
+      <w:start w:val="1"/>
+      <w:numFmt w:val="bullet"/>
+      <w:lvlText w:val="o"/>
+      <w:lvlJc w:val="left"/>
+      <w:pPr>
+        <w:ind w:left="5760" w:hanging="360"/>
+      </w:pPr>
+      <w:rPr>
+        <w:rFonts w:ascii="Courier New" w:hAnsi="Courier New" w:cs="Courier New" w:hint="default"/>
+      </w:rPr>
+    </w:lvl>
+    <w:lvl w:ilvl="8" w:tplc="04090005" w:tentative="1">
+      <w:start w:val="1"/>
+      <w:numFmt w:val="bullet"/>
+      <w:lvlText w:val=""/>
+      <w:lvlJc w:val="left"/>
+      <w:pPr>
+        <w:ind w:left="6480" w:hanging="360"/>
+      </w:pPr>
+      <w:rPr>
+        <w:rFonts w:ascii="Wingdings" w:hAnsi="Wingdings" w:hint="default"/>
+      </w:rPr>
+    </w:lvl>
+  </w:abstractNum>
+  <w:abstractNum w:abstractNumId="4" w15:restartNumberingAfterBreak="0">
     <w:nsid w:val="74E0096C"/>
     <w:multiLevelType w:val="hybridMultilevel"/>
     <w:tmpl w:val="FC4A2D82"/>
@@ -3325,7 +3922,7 @@
       </w:rPr>
     </w:lvl>
   </w:abstractNum>
-  <w:abstractNum w:abstractNumId="3" w15:restartNumberingAfterBreak="0">
+  <w:abstractNum w:abstractNumId="5" w15:restartNumberingAfterBreak="0">
     <w:nsid w:val="75076D26"/>
     <w:multiLevelType w:val="hybridMultilevel"/>
     <w:tmpl w:val="4552E03C"/>
@@ -3439,16 +4036,22 @@
     </w:lvl>
   </w:abstractNum>
   <w:num w:numId="1">
-    <w:abstractNumId w:val="1"/>
+    <w:abstractNumId w:val="2"/>
   </w:num>
   <w:num w:numId="2">
-    <w:abstractNumId w:val="3"/>
+    <w:abstractNumId w:val="5"/>
   </w:num>
   <w:num w:numId="3">
-    <w:abstractNumId w:val="2"/>
+    <w:abstractNumId w:val="4"/>
   </w:num>
   <w:num w:numId="4">
     <w:abstractNumId w:val="0"/>
+  </w:num>
+  <w:num w:numId="5">
+    <w:abstractNumId w:val="3"/>
+  </w:num>
+  <w:num w:numId="6">
+    <w:abstractNumId w:val="1"/>
   </w:num>
 </w:numbering>
 </file>
@@ -4292,7 +4895,7 @@
 </file>
 
 <file path=customXml/itemProps1.xml><?xml version="1.0" encoding="utf-8"?>
-<ds:datastoreItem xmlns:ds="http://schemas.openxmlformats.org/officeDocument/2006/customXml" ds:itemID="{61C220B4-F020-45E0-AB62-19AC52ABE233}">
+<ds:datastoreItem xmlns:ds="http://schemas.openxmlformats.org/officeDocument/2006/customXml" ds:itemID="{5221746B-1112-440B-90A6-29DED3043B61}">
   <ds:schemaRefs>
     <ds:schemaRef ds:uri="http://schemas.openxmlformats.org/officeDocument/2006/bibliography"/>
   </ds:schemaRefs>

</xml_diff>

<commit_message>
More notes on debug annotation
</commit_message>
<xml_diff>
--- a/docs/VisionSpecialist4276.docx
+++ b/docs/VisionSpecialist4276.docx
@@ -702,9 +702,7 @@
       <w:r>
         <w:t>Intro</w:t>
       </w:r>
-      <w:bookmarkStart w:id="1" w:name="_GoBack"/>
       <w:bookmarkEnd w:id="0"/>
-      <w:bookmarkEnd w:id="1"/>
     </w:p>
     <w:p>
       <w:pPr>
@@ -1032,12 +1030,12 @@
       <w:r>
         <w:br w:type="page"/>
       </w:r>
-      <w:bookmarkStart w:id="2" w:name="_Toc6154023"/>
+      <w:bookmarkStart w:id="1" w:name="_Toc6154023"/>
       <w:r>
         <w:lastRenderedPageBreak/>
         <w:t>Generate GripPipeline.java based on field lighting at the venue</w:t>
       </w:r>
-      <w:bookmarkEnd w:id="2"/>
+      <w:bookmarkEnd w:id="1"/>
     </w:p>
     <w:p>
       <w:pPr>
@@ -1242,12 +1240,12 @@
       <w:pPr>
         <w:pStyle w:val="Heading1"/>
       </w:pPr>
-      <w:bookmarkStart w:id="3" w:name="_Toc6154024"/>
+      <w:bookmarkStart w:id="2" w:name="_Toc6154024"/>
       <w:r>
         <w:lastRenderedPageBreak/>
         <w:t>Using GRIP to generate GripPipeline.java</w:t>
       </w:r>
-      <w:bookmarkEnd w:id="3"/>
+      <w:bookmarkEnd w:id="2"/>
     </w:p>
     <w:p>
       <w:pPr>
@@ -1512,12 +1510,12 @@
       <w:pPr>
         <w:pStyle w:val="Heading1"/>
       </w:pPr>
-      <w:bookmarkStart w:id="4" w:name="_Toc6154025"/>
+      <w:bookmarkStart w:id="3" w:name="_Toc6154025"/>
       <w:r>
         <w:lastRenderedPageBreak/>
         <w:t>Get vision software from GitHub and build it on the vision system</w:t>
       </w:r>
-      <w:bookmarkEnd w:id="4"/>
+      <w:bookmarkEnd w:id="3"/>
     </w:p>
     <w:p>
       <w:pPr>
@@ -2273,7 +2271,7 @@
       <w:pPr>
         <w:pStyle w:val="Heading1"/>
       </w:pPr>
-      <w:bookmarkStart w:id="5" w:name="_Toc6154026"/>
+      <w:bookmarkStart w:id="4" w:name="_Toc6154026"/>
       <w:r>
         <w:t xml:space="preserve">Install </w:t>
       </w:r>
@@ -2283,7 +2281,7 @@
       <w:r>
         <w:t xml:space="preserve"> software so it will run automatically when power is cycled</w:t>
       </w:r>
-      <w:bookmarkEnd w:id="5"/>
+      <w:bookmarkEnd w:id="4"/>
     </w:p>
     <w:p>
       <w:pPr>
@@ -2399,12 +2397,12 @@
       <w:pPr>
         <w:pStyle w:val="Heading1"/>
       </w:pPr>
-      <w:bookmarkStart w:id="6" w:name="_Toc6154027"/>
+      <w:bookmarkStart w:id="5" w:name="_Toc6154027"/>
       <w:r>
         <w:lastRenderedPageBreak/>
         <w:t>Collect sample pictures from the vision system after practice and qualification matches</w:t>
       </w:r>
-      <w:bookmarkEnd w:id="6"/>
+      <w:bookmarkEnd w:id="5"/>
     </w:p>
     <w:p/>
     <w:p>
@@ -2706,12 +2704,12 @@
       <w:pPr>
         <w:pStyle w:val="Heading1"/>
       </w:pPr>
-      <w:bookmarkStart w:id="7" w:name="_Toc6154028"/>
+      <w:bookmarkStart w:id="6" w:name="_Toc6154028"/>
       <w:r>
         <w:lastRenderedPageBreak/>
         <w:t>Examine and edit the vision code using Eclipse</w:t>
       </w:r>
-      <w:bookmarkEnd w:id="7"/>
+      <w:bookmarkEnd w:id="6"/>
     </w:p>
     <w:p>
       <w:pPr>
@@ -2919,12 +2917,12 @@
       <w:pPr>
         <w:pStyle w:val="Heading1"/>
       </w:pPr>
-      <w:bookmarkStart w:id="8" w:name="_Toc6154029"/>
+      <w:bookmarkStart w:id="7" w:name="_Toc6154029"/>
       <w:r>
         <w:lastRenderedPageBreak/>
         <w:t>Use Debug Annotation in the Browser Image</w:t>
       </w:r>
-      <w:bookmarkEnd w:id="8"/>
+      <w:bookmarkEnd w:id="7"/>
     </w:p>
     <w:p/>
     <w:p>
@@ -3119,6 +3117,15 @@
     </w:p>
     <w:p/>
     <w:p>
+      <w:pPr>
+        <w:rPr>
+          <w:rFonts w:asciiTheme="majorHAnsi" w:eastAsiaTheme="majorEastAsia" w:hAnsiTheme="majorHAnsi" w:cstheme="majorBidi"/>
+          <w:color w:val="365F91" w:themeColor="accent1" w:themeShade="BF"/>
+          <w:sz w:val="32"/>
+          <w:szCs w:val="32"/>
+        </w:rPr>
+      </w:pPr>
+      <w:bookmarkStart w:id="8" w:name="_Toc6154030"/>
       <w:r>
         <w:br w:type="page"/>
       </w:r>
@@ -3127,7 +3134,6 @@
       <w:pPr>
         <w:pStyle w:val="Heading1"/>
       </w:pPr>
-      <w:bookmarkStart w:id="9" w:name="_Toc6154030"/>
       <w:r>
         <w:lastRenderedPageBreak/>
         <w:t xml:space="preserve">Replay </w:t>
@@ -3138,7 +3144,7 @@
       <w:r>
         <w:t>Match using saved sample images</w:t>
       </w:r>
-      <w:bookmarkEnd w:id="9"/>
+      <w:bookmarkEnd w:id="8"/>
     </w:p>
     <w:p/>
     <w:p>
@@ -3293,6 +3299,34 @@
         </w:rPr>
         <w:t>*** WARNING *** Do not forget to change this back to camera input before checking in any changes!</w:t>
       </w:r>
+    </w:p>
+    <w:p>
+      <w:r>
+        <w:t xml:space="preserve">Note that match samples are a mix of raw and annotated frames, so the previously annotated frames will </w:t>
+      </w:r>
+      <w:r>
+        <w:t>get annotated again during the replay which can be confusing for debugging. This will be less so if you have debug annotation turned off during matches and on only for the replay, although you may see more than one “Found” cargo bay in yellow.</w:t>
+      </w:r>
+      <w:bookmarkStart w:id="9" w:name="_GoBack"/>
+      <w:bookmarkEnd w:id="9"/>
+    </w:p>
+    <w:p>
+      <w:pPr>
+        <w:rPr>
+          <w:b/>
+          <w:sz w:val="28"/>
+          <w:szCs w:val="28"/>
+        </w:rPr>
+      </w:pPr>
+    </w:p>
+    <w:p>
+      <w:pPr>
+        <w:rPr>
+          <w:b/>
+          <w:sz w:val="28"/>
+          <w:szCs w:val="28"/>
+        </w:rPr>
+      </w:pPr>
     </w:p>
     <w:p/>
     <w:sectPr>
@@ -4895,7 +4929,7 @@
 </file>
 
 <file path=customXml/itemProps1.xml><?xml version="1.0" encoding="utf-8"?>
-<ds:datastoreItem xmlns:ds="http://schemas.openxmlformats.org/officeDocument/2006/customXml" ds:itemID="{5221746B-1112-440B-90A6-29DED3043B61}">
+<ds:datastoreItem xmlns:ds="http://schemas.openxmlformats.org/officeDocument/2006/customXml" ds:itemID="{F54C8641-55E6-4D83-A273-913E8C47E55E}">
   <ds:schemaRefs>
     <ds:schemaRef ds:uri="http://schemas.openxmlformats.org/officeDocument/2006/bibliography"/>
   </ds:schemaRefs>

</xml_diff>

<commit_message>
Reduce the possibility of resource leaks by creating static vaiables instead of using "new" every time.  In theory this should not be necessary as you could just wait for Java garbage collection but it may not keep up if allocations are rapid-fire
</commit_message>
<xml_diff>
--- a/docs/VisionSpecialist4276.docx
+++ b/docs/VisionSpecialist4276.docx
@@ -3302,13 +3302,8 @@
     </w:p>
     <w:p>
       <w:r>
-        <w:t xml:space="preserve">Note that match samples are a mix of raw and annotated frames, so the previously annotated frames will </w:t>
-      </w:r>
-      <w:r>
-        <w:t>get annotated again during the replay which can be confusing for debugging. This will be less so if you have debug annotation turned off during matches and on only for the replay, although you may see more than one “Found” cargo bay in yellow.</w:t>
-      </w:r>
-      <w:bookmarkStart w:id="9" w:name="_GoBack"/>
-      <w:bookmarkEnd w:id="9"/>
+        <w:t>Note that match samples are a mix of raw and annotated frames, so the previously annotated frames will get annotated again during the replay which can be confusing for debugging. This will be less so if you have debug annotation turned off during matches and on only for the replay, although you may see more than one “Found” cargo bay in yellow.</w:t>
+      </w:r>
     </w:p>
     <w:p>
       <w:pPr>
@@ -3318,15 +3313,25 @@
           <w:szCs w:val="28"/>
         </w:rPr>
       </w:pPr>
-    </w:p>
-    <w:p>
-      <w:pPr>
-        <w:rPr>
-          <w:b/>
-          <w:sz w:val="28"/>
-          <w:szCs w:val="28"/>
-        </w:rPr>
-      </w:pPr>
+      <w:r>
+        <w:t>Note that the image shown in the browser is reduced in size by a factor of 4 to reduce bandwidth use during a match.  You can delete the contents of the “log” directory (</w:t>
+      </w:r>
+      <w:hyperlink r:id="rId25" w:history="1">
+        <w:r>
+          <w:rPr>
+            <w:rStyle w:val="Hyperlink"/>
+            <w:rFonts w:ascii="Courier New" w:hAnsi="Courier New" w:cs="Courier New"/>
+            <w:sz w:val="18"/>
+            <w:szCs w:val="18"/>
+          </w:rPr>
+          <w:t>\\10.42.76.8\home\pi\log</w:t>
+        </w:r>
+      </w:hyperlink>
+      <w:r>
+        <w:t xml:space="preserve">) and the images collected during the </w:t>
+      </w:r>
+      <w:bookmarkStart w:id="9" w:name="_GoBack"/>
+      <w:bookmarkEnd w:id="9"/>
     </w:p>
     <w:p/>
     <w:sectPr>
@@ -4929,7 +4934,7 @@
 </file>
 
 <file path=customXml/itemProps1.xml><?xml version="1.0" encoding="utf-8"?>
-<ds:datastoreItem xmlns:ds="http://schemas.openxmlformats.org/officeDocument/2006/customXml" ds:itemID="{F54C8641-55E6-4D83-A273-913E8C47E55E}">
+<ds:datastoreItem xmlns:ds="http://schemas.openxmlformats.org/officeDocument/2006/customXml" ds:itemID="{6B37F734-4A7F-4142-B3D6-8D5BC9DE9C8F}">
   <ds:schemaRefs>
     <ds:schemaRef ds:uri="http://schemas.openxmlformats.org/officeDocument/2006/bibliography"/>
   </ds:schemaRefs>

</xml_diff>